<commit_message>
UC and Test beg
</commit_message>
<xml_diff>
--- a/docs/Panteleev_4.3.docx
+++ b/docs/Panteleev_4.3.docx
@@ -656,8 +656,8 @@
         <w:tblCaption w:val="Таблица 1. Детализация диаграммы вариантов использования"/>
       </w:tblPr>
       <w:tblGrid>
-        <w:gridCol w:w="2126"/>
-        <w:gridCol w:w="7615"/>
+        <w:gridCol w:w="1854"/>
+        <w:gridCol w:w="7887"/>
       </w:tblGrid>
       <w:tr>
         <w:trPr>
@@ -666,7 +666,7 @@
         </w:trPr>
         <w:tc>
           <w:tcPr>
-            <w:tcW w:w="2126" w:type="dxa"/>
+            <w:tcW w:w="1854" w:type="dxa"/>
             <w:vAlign w:val="center"/>
           </w:tcPr>
           <w:p>
@@ -676,11 +676,13 @@
               <w:jc w:val="center"/>
               <w:rPr>
                 <w:b/>
+                <w:sz w:val="24"/>
               </w:rPr>
             </w:pPr>
             <w:r>
               <w:rPr>
                 <w:b/>
+                <w:sz w:val="24"/>
               </w:rPr>
               <w:t>Вариант использования</w:t>
             </w:r>
@@ -688,7 +690,7 @@
         </w:tc>
         <w:tc>
           <w:tcPr>
-            <w:tcW w:w="7615" w:type="dxa"/>
+            <w:tcW w:w="7887" w:type="dxa"/>
             <w:vAlign w:val="center"/>
           </w:tcPr>
           <w:p>
@@ -698,11 +700,13 @@
               <w:jc w:val="center"/>
               <w:rPr>
                 <w:b/>
+                <w:sz w:val="24"/>
               </w:rPr>
             </w:pPr>
             <w:r>
               <w:rPr>
                 <w:b/>
+                <w:sz w:val="24"/>
               </w:rPr>
               <w:t>Описание</w:t>
             </w:r>
@@ -716,7 +720,7 @@
         </w:trPr>
         <w:tc>
           <w:tcPr>
-            <w:tcW w:w="2126" w:type="dxa"/>
+            <w:tcW w:w="1854" w:type="dxa"/>
             <w:vAlign w:val="center"/>
           </w:tcPr>
           <w:p>
@@ -725,12 +729,14 @@
               <w:spacing w:line="276" w:lineRule="auto"/>
               <w:jc w:val="left"/>
               <w:rPr>
+                <w:sz w:val="24"/>
                 <w:lang w:val="en-US"/>
               </w:rPr>
             </w:pPr>
             <w:r>
               <w:rPr>
                 <w:b/>
+                <w:sz w:val="24"/>
                 <w:lang w:val="en-US"/>
               </w:rPr>
               <w:t>Give book</w:t>
@@ -739,7 +745,7 @@
         </w:tc>
         <w:tc>
           <w:tcPr>
-            <w:tcW w:w="7615" w:type="dxa"/>
+            <w:tcW w:w="7887" w:type="dxa"/>
             <w:vAlign w:val="center"/>
           </w:tcPr>
           <w:p>
@@ -747,11 +753,20 @@
               <w:pStyle w:val="a7"/>
               <w:spacing w:line="276" w:lineRule="auto"/>
               <w:jc w:val="left"/>
+              <w:rPr>
+                <w:sz w:val="24"/>
+              </w:rPr>
             </w:pPr>
             <w:r>
+              <w:rPr>
+                <w:sz w:val="24"/>
+              </w:rPr>
               <w:t>Выдать книгу читателю</w:t>
             </w:r>
             <w:r>
+              <w:rPr>
+                <w:sz w:val="24"/>
+              </w:rPr>
               <w:t>.</w:t>
             </w:r>
           </w:p>
@@ -760,71 +775,74 @@
               <w:pStyle w:val="a7"/>
               <w:spacing w:line="276" w:lineRule="auto"/>
               <w:jc w:val="left"/>
+              <w:rPr>
+                <w:sz w:val="24"/>
+              </w:rPr>
             </w:pPr>
             <w:r>
               <w:rPr>
                 <w:b/>
-              </w:rPr>
-              <w:t>Входные</w:t>
+                <w:sz w:val="24"/>
+              </w:rPr>
+              <w:t>Входные данные:</w:t>
             </w:r>
             <w:r>
               <w:rPr>
                 <w:b/>
+                <w:sz w:val="24"/>
               </w:rPr>
               <w:t xml:space="preserve"> </w:t>
             </w:r>
             <w:r>
               <w:rPr>
-                <w:b/>
-              </w:rPr>
-              <w:t>данные</w:t>
-            </w:r>
-            <w:r>
-              <w:rPr>
-                <w:b/>
-              </w:rPr>
-              <w:t>:</w:t>
-            </w:r>
-            <w:r>
-              <w:rPr>
-                <w:b/>
+                <w:sz w:val="24"/>
+                <w:lang w:val="en-US"/>
+              </w:rPr>
+              <w:t>long</w:t>
+            </w:r>
+            <w:r>
+              <w:rPr>
+                <w:sz w:val="24"/>
               </w:rPr>
               <w:t xml:space="preserve"> </w:t>
             </w:r>
             <w:r>
               <w:rPr>
+                <w:sz w:val="24"/>
+                <w:lang w:val="en-US"/>
+              </w:rPr>
+              <w:t>bookId</w:t>
+            </w:r>
+            <w:r>
+              <w:rPr>
+                <w:sz w:val="24"/>
+              </w:rPr>
+              <w:t xml:space="preserve">, </w:t>
+            </w:r>
+            <w:r>
+              <w:rPr>
+                <w:sz w:val="24"/>
                 <w:lang w:val="en-US"/>
               </w:rPr>
               <w:t>long</w:t>
             </w:r>
             <w:r>
+              <w:rPr>
+                <w:sz w:val="24"/>
+              </w:rPr>
               <w:t xml:space="preserve"> </w:t>
             </w:r>
             <w:r>
               <w:rPr>
-                <w:lang w:val="en-US"/>
-              </w:rPr>
-              <w:t>bookId</w:t>
-            </w:r>
-            <w:r>
-              <w:t xml:space="preserve">, </w:t>
-            </w:r>
-            <w:r>
-              <w:rPr>
-                <w:lang w:val="en-US"/>
-              </w:rPr>
-              <w:t>long</w:t>
-            </w:r>
-            <w:r>
-              <w:t xml:space="preserve"> </w:t>
-            </w:r>
-            <w:r>
-              <w:rPr>
+                <w:sz w:val="24"/>
                 <w:lang w:val="en-US"/>
               </w:rPr>
               <w:t>cardId</w:t>
             </w:r>
             <w:r>
+              <w:rPr>
+                <w:sz w:val="24"/>
+              </w:rPr>
               <w:t>;</w:t>
             </w:r>
           </w:p>
@@ -834,18 +852,21 @@
               <w:spacing w:line="276" w:lineRule="auto"/>
               <w:jc w:val="left"/>
               <w:rPr>
+                <w:sz w:val="24"/>
                 <w:lang w:val="en-US"/>
               </w:rPr>
             </w:pPr>
             <w:r>
               <w:rPr>
                 <w:b/>
+                <w:sz w:val="24"/>
               </w:rPr>
               <w:t>Выходные</w:t>
             </w:r>
             <w:r>
               <w:rPr>
                 <w:b/>
+                <w:sz w:val="24"/>
                 <w:lang w:val="en-US"/>
               </w:rPr>
               <w:t xml:space="preserve"> </w:t>
@@ -853,30 +874,35 @@
             <w:r>
               <w:rPr>
                 <w:b/>
+                <w:sz w:val="24"/>
               </w:rPr>
               <w:t>данные</w:t>
             </w:r>
             <w:r>
               <w:rPr>
                 <w:b/>
+                <w:sz w:val="24"/>
                 <w:lang w:val="en-US"/>
               </w:rPr>
               <w:t>:</w:t>
             </w:r>
             <w:r>
               <w:rPr>
+                <w:sz w:val="24"/>
                 <w:lang w:val="en-US"/>
               </w:rPr>
               <w:t xml:space="preserve"> </w:t>
             </w:r>
             <w:r>
               <w:rPr>
+                <w:sz w:val="24"/>
                 <w:lang w:val="en-US"/>
               </w:rPr>
               <w:t>Optional&lt;Rent&gt; rent</w:t>
             </w:r>
             <w:r>
               <w:rPr>
+                <w:sz w:val="24"/>
                 <w:lang w:val="en-US"/>
               </w:rPr>
               <w:t>;</w:t>
@@ -889,147 +915,130 @@
               <w:jc w:val="left"/>
               <w:rPr>
                 <w:b/>
+                <w:sz w:val="24"/>
               </w:rPr>
             </w:pPr>
             <w:r>
               <w:rPr>
                 <w:b/>
+                <w:sz w:val="24"/>
               </w:rPr>
               <w:t>Включающи</w:t>
             </w:r>
             <w:r>
               <w:rPr>
                 <w:b/>
+                <w:sz w:val="24"/>
               </w:rPr>
               <w:t>е</w:t>
             </w:r>
             <w:r>
               <w:rPr>
                 <w:b/>
+                <w:sz w:val="24"/>
+              </w:rPr>
+              <w:t xml:space="preserve"> метод</w:t>
+            </w:r>
+            <w:r>
+              <w:rPr>
+                <w:b/>
+                <w:sz w:val="24"/>
+              </w:rPr>
+              <w:t xml:space="preserve">ы </w:t>
+            </w:r>
+            <w:r>
+              <w:rPr>
+                <w:sz w:val="24"/>
+              </w:rPr>
+              <w:t>«</w:t>
+            </w:r>
+            <w:r>
+              <w:rPr>
+                <w:sz w:val="24"/>
+                <w:lang w:val="en-US"/>
+              </w:rPr>
+              <w:t>Validate</w:t>
+            </w:r>
+            <w:r>
+              <w:rPr>
+                <w:sz w:val="24"/>
               </w:rPr>
               <w:t xml:space="preserve"> </w:t>
             </w:r>
             <w:r>
               <w:rPr>
-                <w:b/>
-              </w:rPr>
-              <w:t>метод</w:t>
-            </w:r>
-            <w:r>
-              <w:rPr>
-                <w:b/>
-              </w:rPr>
-              <w:t>ы</w:t>
-            </w:r>
-            <w:r>
-              <w:rPr>
-                <w:b/>
+                <w:sz w:val="24"/>
+                <w:lang w:val="en-US"/>
+              </w:rPr>
+              <w:t>card</w:t>
+            </w:r>
+            <w:r>
+              <w:rPr>
+                <w:sz w:val="24"/>
+              </w:rPr>
+              <w:t xml:space="preserve">» получает параметры из сигнатуры родительского метода; </w:t>
+            </w:r>
+            <w:r>
+              <w:rPr>
+                <w:sz w:val="24"/>
+              </w:rPr>
+              <w:t>«</w:t>
+            </w:r>
+            <w:r>
+              <w:rPr>
+                <w:sz w:val="24"/>
+                <w:lang w:val="en-US"/>
+              </w:rPr>
+              <w:t>Calculate</w:t>
+            </w:r>
+            <w:r>
+              <w:rPr>
+                <w:sz w:val="24"/>
               </w:rPr>
               <w:t xml:space="preserve"> </w:t>
             </w:r>
             <w:r>
-              <w:t>«</w:t>
-            </w:r>
-            <w:r>
-              <w:rPr>
-                <w:lang w:val="en-US"/>
-              </w:rPr>
-              <w:t>Validate</w:t>
-            </w:r>
-            <w:r>
+              <w:rPr>
+                <w:sz w:val="24"/>
+                <w:lang w:val="en-US"/>
+              </w:rPr>
+              <w:t>return</w:t>
+            </w:r>
+            <w:r>
+              <w:rPr>
+                <w:sz w:val="24"/>
+              </w:rPr>
               <w:t xml:space="preserve"> </w:t>
             </w:r>
             <w:r>
               <w:rPr>
-                <w:lang w:val="en-US"/>
-              </w:rPr>
-              <w:t>card</w:t>
-            </w:r>
-            <w:r>
+                <w:sz w:val="24"/>
+                <w:lang w:val="en-US"/>
+              </w:rPr>
+              <w:t>date</w:t>
+            </w:r>
+            <w:r>
+              <w:rPr>
+                <w:sz w:val="24"/>
+              </w:rPr>
               <w:t>»</w:t>
             </w:r>
             <w:r>
+              <w:rPr>
+                <w:sz w:val="24"/>
+              </w:rPr>
               <w:t xml:space="preserve"> </w:t>
             </w:r>
             <w:r>
-              <w:t>получа</w:t>
-            </w:r>
-            <w:r>
-              <w:t>е</w:t>
-            </w:r>
-            <w:r>
-              <w:t>т</w:t>
-            </w:r>
-            <w:r>
-              <w:t xml:space="preserve"> </w:t>
-            </w:r>
-            <w:r>
-              <w:t>параметры</w:t>
-            </w:r>
-            <w:r>
-              <w:t xml:space="preserve"> </w:t>
-            </w:r>
-            <w:r>
-              <w:t>из</w:t>
-            </w:r>
-            <w:r>
-              <w:t xml:space="preserve"> </w:t>
-            </w:r>
-            <w:r>
-              <w:t>сигнатуры</w:t>
-            </w:r>
-            <w:r>
-              <w:t xml:space="preserve"> </w:t>
-            </w:r>
-            <w:r>
-              <w:t>родительского</w:t>
-            </w:r>
-            <w:r>
-              <w:t xml:space="preserve"> </w:t>
-            </w:r>
-            <w:r>
-              <w:t>метода</w:t>
-            </w:r>
-            <w:r>
-              <w:t xml:space="preserve">; </w:t>
-            </w:r>
-            <w:r>
-              <w:t>«</w:t>
-            </w:r>
-            <w:r>
-              <w:rPr>
-                <w:lang w:val="en-US"/>
-              </w:rPr>
-              <w:t>Calculate</w:t>
-            </w:r>
-            <w:r>
-              <w:t xml:space="preserve"> </w:t>
-            </w:r>
-            <w:r>
-              <w:rPr>
-                <w:lang w:val="en-US"/>
-              </w:rPr>
-              <w:t>return</w:t>
-            </w:r>
-            <w:r>
-              <w:t xml:space="preserve"> </w:t>
-            </w:r>
-            <w:r>
-              <w:rPr>
-                <w:lang w:val="en-US"/>
-              </w:rPr>
-              <w:t>date</w:t>
-            </w:r>
-            <w:r>
-              <w:t>»</w:t>
-            </w:r>
-            <w:r>
-              <w:t xml:space="preserve"> </w:t>
-            </w:r>
-            <w:r>
+              <w:rPr>
+                <w:sz w:val="24"/>
+              </w:rPr>
               <w:t>получает параметры во время выполнения</w:t>
             </w:r>
             <w:r>
+              <w:rPr>
+                <w:sz w:val="24"/>
+              </w:rPr>
               <w:t>.</w:t>
             </w:r>
           </w:p>
@@ -1042,7 +1051,7 @@
         </w:trPr>
         <w:tc>
           <w:tcPr>
-            <w:tcW w:w="2126" w:type="dxa"/>
+            <w:tcW w:w="1854" w:type="dxa"/>
             <w:vAlign w:val="center"/>
           </w:tcPr>
           <w:p>
@@ -1051,20 +1060,26 @@
               <w:spacing w:line="276" w:lineRule="auto"/>
               <w:jc w:val="left"/>
               <w:rPr>
+                <w:sz w:val="24"/>
                 <w:lang w:val="en-US"/>
               </w:rPr>
             </w:pPr>
             <w:r>
               <w:rPr>
+                <w:sz w:val="24"/>
                 <w:lang w:val="en-US"/>
               </w:rPr>
               <w:t>Validate</w:t>
             </w:r>
             <w:r>
+              <w:rPr>
+                <w:sz w:val="24"/>
+              </w:rPr>
               <w:t xml:space="preserve"> </w:t>
             </w:r>
             <w:r>
               <w:rPr>
+                <w:sz w:val="24"/>
                 <w:lang w:val="en-US"/>
               </w:rPr>
               <w:t>card</w:t>
@@ -1073,7 +1088,7 @@
         </w:tc>
         <w:tc>
           <w:tcPr>
-            <w:tcW w:w="7615" w:type="dxa"/>
+            <w:tcW w:w="7887" w:type="dxa"/>
             <w:vAlign w:val="center"/>
           </w:tcPr>
           <w:p>
@@ -1081,78 +1096,90 @@
               <w:pStyle w:val="a7"/>
               <w:spacing w:line="276" w:lineRule="auto"/>
               <w:jc w:val="left"/>
+              <w:rPr>
+                <w:sz w:val="24"/>
+              </w:rPr>
             </w:pPr>
             <w:r>
+              <w:rPr>
+                <w:sz w:val="24"/>
+              </w:rPr>
               <w:t>Проверка актуальности срока читательского билета</w:t>
             </w:r>
             <w:r>
+              <w:rPr>
+                <w:sz w:val="24"/>
+              </w:rPr>
               <w:t>.</w:t>
             </w:r>
             <w:r>
+              <w:rPr>
+                <w:sz w:val="24"/>
+              </w:rPr>
               <w:t xml:space="preserve"> Возвращает </w:t>
             </w:r>
             <w:r>
               <w:rPr>
+                <w:sz w:val="24"/>
                 <w:lang w:val="en-US"/>
               </w:rPr>
               <w:t>false</w:t>
             </w:r>
             <w:r>
-              <w:t xml:space="preserve">, </w:t>
-            </w:r>
-            <w:r>
-              <w:t>если срок истёк.</w:t>
-            </w:r>
+              <w:rPr>
+                <w:sz w:val="24"/>
+              </w:rPr>
+              <w:t>, если срок истёк.</w:t>
+            </w:r>
+            <w:bookmarkStart w:id="0" w:name="_GoBack"/>
+            <w:bookmarkEnd w:id="0"/>
           </w:p>
           <w:p>
             <w:pPr>
               <w:pStyle w:val="a7"/>
               <w:spacing w:line="276" w:lineRule="auto"/>
               <w:jc w:val="left"/>
+              <w:rPr>
+                <w:sz w:val="24"/>
+              </w:rPr>
             </w:pPr>
             <w:r>
               <w:rPr>
                 <w:b/>
-              </w:rPr>
-              <w:t>Входные</w:t>
-            </w:r>
-            <w:r>
-              <w:rPr>
-                <w:b/>
+                <w:sz w:val="24"/>
+              </w:rPr>
+              <w:t>Входные данные:</w:t>
+            </w:r>
+            <w:r>
+              <w:rPr>
+                <w:sz w:val="24"/>
               </w:rPr>
               <w:t xml:space="preserve"> </w:t>
             </w:r>
             <w:r>
               <w:rPr>
-                <w:b/>
-              </w:rPr>
-              <w:t>данные</w:t>
-            </w:r>
-            <w:r>
-              <w:rPr>
-                <w:b/>
-              </w:rPr>
-              <w:t>:</w:t>
-            </w:r>
-            <w:r>
+                <w:sz w:val="24"/>
+                <w:lang w:val="en-US"/>
+              </w:rPr>
+              <w:t>long</w:t>
+            </w:r>
+            <w:r>
+              <w:rPr>
+                <w:sz w:val="24"/>
+              </w:rPr>
               <w:t xml:space="preserve"> </w:t>
             </w:r>
             <w:r>
               <w:rPr>
-                <w:lang w:val="en-US"/>
-              </w:rPr>
-              <w:t>long</w:t>
-            </w:r>
-            <w:r>
-              <w:t xml:space="preserve"> </w:t>
-            </w:r>
-            <w:r>
-              <w:rPr>
+                <w:sz w:val="24"/>
                 <w:lang w:val="en-US"/>
               </w:rPr>
               <w:t>cardId</w:t>
             </w:r>
             <w:r>
+              <w:rPr>
+                <w:sz w:val="24"/>
+              </w:rPr>
               <w:t>;</w:t>
             </w:r>
           </w:p>
@@ -1161,50 +1188,47 @@
               <w:pStyle w:val="a7"/>
               <w:spacing w:line="276" w:lineRule="auto"/>
               <w:jc w:val="left"/>
+              <w:rPr>
+                <w:sz w:val="24"/>
+              </w:rPr>
             </w:pPr>
             <w:r>
               <w:rPr>
                 <w:b/>
-              </w:rPr>
-              <w:t>Выходные</w:t>
-            </w:r>
-            <w:r>
-              <w:rPr>
-                <w:b/>
+                <w:sz w:val="24"/>
+              </w:rPr>
+              <w:t>Выходные данные:</w:t>
+            </w:r>
+            <w:r>
+              <w:rPr>
+                <w:sz w:val="24"/>
               </w:rPr>
               <w:t xml:space="preserve"> </w:t>
             </w:r>
             <w:r>
               <w:rPr>
-                <w:b/>
-              </w:rPr>
-              <w:t>данные</w:t>
-            </w:r>
-            <w:r>
-              <w:rPr>
-                <w:b/>
-              </w:rPr>
-              <w:t>:</w:t>
-            </w:r>
-            <w:r>
+                <w:sz w:val="24"/>
+                <w:lang w:val="en-US"/>
+              </w:rPr>
+              <w:t>bool</w:t>
+            </w:r>
+            <w:r>
+              <w:rPr>
+                <w:sz w:val="24"/>
+              </w:rPr>
               <w:t xml:space="preserve"> </w:t>
             </w:r>
             <w:r>
               <w:rPr>
-                <w:lang w:val="en-US"/>
-              </w:rPr>
-              <w:t>bool</w:t>
-            </w:r>
-            <w:r>
-              <w:t xml:space="preserve"> </w:t>
-            </w:r>
-            <w:r>
-              <w:rPr>
+                <w:sz w:val="24"/>
                 <w:lang w:val="en-US"/>
               </w:rPr>
               <w:t>isActual</w:t>
             </w:r>
             <w:r>
+              <w:rPr>
+                <w:sz w:val="24"/>
+              </w:rPr>
               <w:t>.</w:t>
             </w:r>
           </w:p>
@@ -1217,7 +1241,7 @@
         </w:trPr>
         <w:tc>
           <w:tcPr>
-            <w:tcW w:w="2126" w:type="dxa"/>
+            <w:tcW w:w="1854" w:type="dxa"/>
             <w:vAlign w:val="center"/>
           </w:tcPr>
           <w:p>
@@ -1225,27 +1249,39 @@
               <w:pStyle w:val="a7"/>
               <w:spacing w:line="276" w:lineRule="auto"/>
               <w:jc w:val="left"/>
+              <w:rPr>
+                <w:sz w:val="24"/>
+              </w:rPr>
             </w:pPr>
             <w:r>
               <w:rPr>
+                <w:sz w:val="24"/>
                 <w:lang w:val="en-US"/>
               </w:rPr>
               <w:t>Calculate</w:t>
             </w:r>
             <w:r>
+              <w:rPr>
+                <w:sz w:val="24"/>
+              </w:rPr>
               <w:t xml:space="preserve"> </w:t>
             </w:r>
             <w:r>
               <w:rPr>
+                <w:sz w:val="24"/>
                 <w:lang w:val="en-US"/>
               </w:rPr>
               <w:t>return</w:t>
             </w:r>
             <w:r>
+              <w:rPr>
+                <w:sz w:val="24"/>
+              </w:rPr>
               <w:t xml:space="preserve"> </w:t>
             </w:r>
             <w:r>
               <w:rPr>
+                <w:sz w:val="24"/>
                 <w:lang w:val="en-US"/>
               </w:rPr>
               <w:t>date</w:t>
@@ -1254,7 +1290,7 @@
         </w:tc>
         <w:tc>
           <w:tcPr>
-            <w:tcW w:w="7615" w:type="dxa"/>
+            <w:tcW w:w="7887" w:type="dxa"/>
             <w:vAlign w:val="center"/>
           </w:tcPr>
           <w:p>
@@ -1262,13 +1298,20 @@
               <w:pStyle w:val="a7"/>
               <w:spacing w:line="276" w:lineRule="auto"/>
               <w:jc w:val="left"/>
+              <w:rPr>
+                <w:sz w:val="24"/>
+              </w:rPr>
             </w:pPr>
             <w:r>
+              <w:rPr>
+                <w:sz w:val="24"/>
+              </w:rPr>
               <w:t>Получение даты возврата книги (срок — 2 недели).</w:t>
             </w:r>
             <w:r>
               <w:rPr>
                 <w:b/>
+                <w:sz w:val="24"/>
               </w:rPr>
               <w:t xml:space="preserve"> </w:t>
             </w:r>
@@ -1279,18 +1322,21 @@
               <w:spacing w:line="276" w:lineRule="auto"/>
               <w:jc w:val="left"/>
               <w:rPr>
+                <w:sz w:val="24"/>
                 <w:lang w:val="en-US"/>
               </w:rPr>
             </w:pPr>
             <w:r>
               <w:rPr>
                 <w:b/>
+                <w:sz w:val="24"/>
               </w:rPr>
               <w:t>Входные</w:t>
             </w:r>
             <w:r>
               <w:rPr>
                 <w:b/>
+                <w:sz w:val="24"/>
                 <w:lang w:val="en-US"/>
               </w:rPr>
               <w:t xml:space="preserve"> </w:t>
@@ -1298,76 +1344,73 @@
             <w:r>
               <w:rPr>
                 <w:b/>
+                <w:sz w:val="24"/>
               </w:rPr>
               <w:t>данные</w:t>
             </w:r>
             <w:r>
               <w:rPr>
                 <w:b/>
-                <w:lang w:val="en-US"/>
-              </w:rPr>
-              <w:t>:</w:t>
-            </w:r>
-            <w:r>
-              <w:rPr>
-                <w:b/>
-                <w:lang w:val="en-US"/>
-              </w:rPr>
-              <w:t xml:space="preserve"> </w:t>
-            </w:r>
-            <w:r>
-              <w:rPr>
+                <w:sz w:val="24"/>
+                <w:lang w:val="en-US"/>
+              </w:rPr>
+              <w:t xml:space="preserve">: </w:t>
+            </w:r>
+            <w:r>
+              <w:rPr>
+                <w:sz w:val="24"/>
                 <w:lang w:val="en-US"/>
               </w:rPr>
               <w:t xml:space="preserve">int </w:t>
             </w:r>
             <w:r>
               <w:rPr>
+                <w:sz w:val="24"/>
                 <w:lang w:val="en-US"/>
               </w:rPr>
               <w:t>startY</w:t>
             </w:r>
             <w:r>
               <w:rPr>
+                <w:sz w:val="24"/>
                 <w:lang w:val="en-US"/>
               </w:rPr>
               <w:t xml:space="preserve">ear, int </w:t>
             </w:r>
             <w:r>
               <w:rPr>
+                <w:sz w:val="24"/>
                 <w:lang w:val="en-US"/>
               </w:rPr>
               <w:t>startM</w:t>
             </w:r>
             <w:r>
               <w:rPr>
+                <w:sz w:val="24"/>
                 <w:lang w:val="en-US"/>
               </w:rPr>
               <w:t xml:space="preserve">onth, int </w:t>
             </w:r>
             <w:r>
               <w:rPr>
+                <w:sz w:val="24"/>
                 <w:lang w:val="en-US"/>
               </w:rPr>
               <w:t>start</w:t>
             </w:r>
             <w:r>
               <w:rPr>
+                <w:sz w:val="24"/>
                 <w:lang w:val="en-US"/>
               </w:rPr>
               <w:t>D</w:t>
             </w:r>
             <w:r>
               <w:rPr>
-                <w:lang w:val="en-US"/>
-              </w:rPr>
-              <w:t>ay</w:t>
-            </w:r>
-            <w:r>
-              <w:rPr>
-                <w:lang w:val="en-US"/>
-              </w:rPr>
-              <w:t>;</w:t>
+                <w:sz w:val="24"/>
+                <w:lang w:val="en-US"/>
+              </w:rPr>
+              <w:t>ay;</w:t>
             </w:r>
           </w:p>
           <w:p>
@@ -1376,18 +1419,21 @@
               <w:spacing w:line="276" w:lineRule="auto"/>
               <w:jc w:val="left"/>
               <w:rPr>
+                <w:sz w:val="24"/>
                 <w:lang w:val="en-US"/>
               </w:rPr>
             </w:pPr>
             <w:r>
               <w:rPr>
                 <w:b/>
+                <w:sz w:val="24"/>
               </w:rPr>
               <w:t>Выходные</w:t>
             </w:r>
             <w:r>
               <w:rPr>
                 <w:b/>
+                <w:sz w:val="24"/>
                 <w:lang w:val="en-US"/>
               </w:rPr>
               <w:t xml:space="preserve"> </w:t>
@@ -1395,25 +1441,21 @@
             <w:r>
               <w:rPr>
                 <w:b/>
+                <w:sz w:val="24"/>
               </w:rPr>
               <w:t>данные</w:t>
             </w:r>
             <w:r>
               <w:rPr>
                 <w:b/>
-                <w:lang w:val="en-US"/>
-              </w:rPr>
-              <w:t>:</w:t>
-            </w:r>
-            <w:r>
-              <w:rPr>
-                <w:b/>
-                <w:lang w:val="en-US"/>
-              </w:rPr>
-              <w:t xml:space="preserve"> </w:t>
-            </w:r>
-            <w:r>
-              <w:rPr>
+                <w:sz w:val="24"/>
+                <w:lang w:val="en-US"/>
+              </w:rPr>
+              <w:t xml:space="preserve">: </w:t>
+            </w:r>
+            <w:r>
+              <w:rPr>
+                <w:sz w:val="24"/>
                 <w:lang w:val="en-US"/>
               </w:rPr>
               <w:t>Optional&lt;LocalDate&gt; returnDate.</w:t>
@@ -1428,7 +1470,7 @@
         </w:trPr>
         <w:tc>
           <w:tcPr>
-            <w:tcW w:w="2126" w:type="dxa"/>
+            <w:tcW w:w="1854" w:type="dxa"/>
             <w:vAlign w:val="center"/>
           </w:tcPr>
           <w:p>
@@ -1438,12 +1480,14 @@
               <w:jc w:val="left"/>
               <w:rPr>
                 <w:b/>
+                <w:sz w:val="24"/>
                 <w:lang w:val="en-US"/>
               </w:rPr>
             </w:pPr>
             <w:r>
               <w:rPr>
                 <w:b/>
+                <w:sz w:val="24"/>
                 <w:lang w:val="en-US"/>
               </w:rPr>
               <w:t>Watch expiring rents</w:t>
@@ -1452,7 +1496,7 @@
         </w:tc>
         <w:tc>
           <w:tcPr>
-            <w:tcW w:w="7615" w:type="dxa"/>
+            <w:tcW w:w="7887" w:type="dxa"/>
             <w:vAlign w:val="center"/>
           </w:tcPr>
           <w:p>
@@ -1460,12 +1504,15 @@
               <w:pStyle w:val="a7"/>
               <w:spacing w:line="276" w:lineRule="auto"/>
               <w:jc w:val="left"/>
+              <w:rPr>
+                <w:sz w:val="24"/>
+              </w:rPr>
             </w:pPr>
             <w:r>
-              <w:t>Просмотр записей об аренде с истекающим сроком возврата.</w:t>
-            </w:r>
-            <w:r>
-              <w:t xml:space="preserve"> </w:t>
+              <w:rPr>
+                <w:sz w:val="24"/>
+              </w:rPr>
+              <w:t xml:space="preserve">Просмотр записей об аренде с истекающим сроком возврата. </w:t>
             </w:r>
           </w:p>
           <w:p>
@@ -1473,47 +1520,35 @@
               <w:pStyle w:val="a7"/>
               <w:spacing w:line="276" w:lineRule="auto"/>
               <w:jc w:val="left"/>
+              <w:rPr>
+                <w:sz w:val="24"/>
+              </w:rPr>
             </w:pPr>
             <w:r>
               <w:rPr>
                 <w:b/>
-              </w:rPr>
-              <w:t>Входные</w:t>
-            </w:r>
-            <w:r>
-              <w:rPr>
-                <w:b/>
-              </w:rPr>
-              <w:t xml:space="preserve"> </w:t>
-            </w:r>
-            <w:r>
-              <w:rPr>
-                <w:b/>
-              </w:rPr>
-              <w:t>данные</w:t>
-            </w:r>
-            <w:r>
-              <w:rPr>
-                <w:b/>
-              </w:rPr>
-              <w:t xml:space="preserve">: </w:t>
-            </w:r>
-            <w:r>
-              <w:rPr>
-                <w:lang w:val="en-US"/>
-              </w:rPr>
-              <w:t>long</w:t>
-            </w:r>
-            <w:r>
-              <w:t xml:space="preserve"> </w:t>
-            </w:r>
-            <w:r>
-              <w:rPr>
-                <w:lang w:val="en-US"/>
-              </w:rPr>
-              <w:t>rentId</w:t>
-            </w:r>
-            <w:r>
+                <w:sz w:val="24"/>
+              </w:rPr>
+              <w:t xml:space="preserve">Входные данные: </w:t>
+            </w:r>
+            <w:r>
+              <w:rPr>
+                <w:sz w:val="24"/>
+                <w:lang w:val="en-US"/>
+              </w:rPr>
+              <w:t xml:space="preserve">int </w:t>
+            </w:r>
+            <w:r>
+              <w:rPr>
+                <w:sz w:val="24"/>
+                <w:lang w:val="en-US"/>
+              </w:rPr>
+              <w:t>daysRemaining</w:t>
+            </w:r>
+            <w:r>
+              <w:rPr>
+                <w:sz w:val="24"/>
+              </w:rPr>
               <w:t>;</w:t>
             </w:r>
           </w:p>
@@ -1522,59 +1557,60 @@
               <w:pStyle w:val="a7"/>
               <w:spacing w:line="276" w:lineRule="auto"/>
               <w:jc w:val="left"/>
+              <w:rPr>
+                <w:sz w:val="24"/>
+              </w:rPr>
             </w:pPr>
             <w:r>
               <w:rPr>
                 <w:b/>
-              </w:rPr>
-              <w:t>Выходные</w:t>
-            </w:r>
-            <w:r>
-              <w:rPr>
-                <w:b/>
+                <w:sz w:val="24"/>
+              </w:rPr>
+              <w:t>Выходные данные:</w:t>
+            </w:r>
+            <w:r>
+              <w:rPr>
+                <w:sz w:val="24"/>
               </w:rPr>
               <w:t xml:space="preserve"> </w:t>
             </w:r>
             <w:r>
               <w:rPr>
-                <w:b/>
-              </w:rPr>
-              <w:t>данные</w:t>
-            </w:r>
-            <w:r>
-              <w:rPr>
-                <w:b/>
-              </w:rPr>
-              <w:t>:</w:t>
-            </w:r>
-            <w:r>
-              <w:t xml:space="preserve"> </w:t>
-            </w:r>
-            <w:r>
-              <w:rPr>
+                <w:sz w:val="24"/>
                 <w:lang w:val="en-US"/>
               </w:rPr>
               <w:t>List</w:t>
             </w:r>
             <w:r>
+              <w:rPr>
+                <w:sz w:val="24"/>
+              </w:rPr>
               <w:t>&lt;</w:t>
             </w:r>
             <w:r>
               <w:rPr>
+                <w:sz w:val="24"/>
                 <w:lang w:val="en-US"/>
               </w:rPr>
               <w:t>Rent</w:t>
             </w:r>
             <w:r>
+              <w:rPr>
+                <w:sz w:val="24"/>
+              </w:rPr>
               <w:t xml:space="preserve">&gt; </w:t>
             </w:r>
             <w:r>
               <w:rPr>
+                <w:sz w:val="24"/>
                 <w:lang w:val="en-US"/>
               </w:rPr>
               <w:t>rents</w:t>
             </w:r>
             <w:r>
+              <w:rPr>
+                <w:sz w:val="24"/>
+              </w:rPr>
               <w:t>;</w:t>
             </w:r>
           </w:p>
@@ -1583,122 +1619,92 @@
               <w:pStyle w:val="a7"/>
               <w:spacing w:line="276" w:lineRule="auto"/>
               <w:jc w:val="left"/>
+              <w:rPr>
+                <w:sz w:val="24"/>
+              </w:rPr>
             </w:pPr>
             <w:r>
               <w:rPr>
                 <w:b/>
-              </w:rPr>
-              <w:t>Расширяющий</w:t>
-            </w:r>
-            <w:r>
-              <w:rPr>
-                <w:b/>
+                <w:sz w:val="24"/>
+              </w:rPr>
+              <w:t xml:space="preserve">Расширяющий метод </w:t>
+            </w:r>
+            <w:r>
+              <w:rPr>
+                <w:sz w:val="24"/>
+              </w:rPr>
+              <w:t>«</w:t>
+            </w:r>
+            <w:r>
+              <w:rPr>
+                <w:sz w:val="24"/>
+                <w:lang w:val="en-US"/>
+              </w:rPr>
+              <w:t>Expire</w:t>
+            </w:r>
+            <w:r>
+              <w:rPr>
+                <w:sz w:val="24"/>
               </w:rPr>
               <w:t xml:space="preserve"> </w:t>
             </w:r>
             <w:r>
               <w:rPr>
-                <w:b/>
-              </w:rPr>
-              <w:t>метод</w:t>
-            </w:r>
-            <w:r>
-              <w:rPr>
-                <w:b/>
+                <w:sz w:val="24"/>
+                <w:lang w:val="en-US"/>
+              </w:rPr>
+              <w:t>rent</w:t>
+            </w:r>
+            <w:r>
+              <w:rPr>
+                <w:sz w:val="24"/>
               </w:rPr>
               <w:t xml:space="preserve"> </w:t>
             </w:r>
             <w:r>
-              <w:t>«</w:t>
-            </w:r>
-            <w:r>
-              <w:rPr>
-                <w:lang w:val="en-US"/>
-              </w:rPr>
-              <w:t>Expire</w:t>
-            </w:r>
-            <w:r>
-              <w:t xml:space="preserve"> </w:t>
-            </w:r>
-            <w:r>
-              <w:rPr>
-                <w:lang w:val="en-US"/>
-              </w:rPr>
-              <w:t>rent</w:t>
-            </w:r>
-            <w:r>
-              <w:t xml:space="preserve"> </w:t>
-            </w:r>
-            <w:r>
-              <w:rPr>
+              <w:rPr>
+                <w:sz w:val="24"/>
                 <w:lang w:val="en-US"/>
               </w:rPr>
               <w:t>period</w:t>
             </w:r>
             <w:r>
-              <w:t>»</w:t>
-            </w:r>
-            <w:r>
-              <w:t xml:space="preserve"> </w:t>
-            </w:r>
-            <w:r>
-              <w:t>получа</w:t>
-            </w:r>
-            <w:r>
-              <w:t>е</w:t>
-            </w:r>
-            <w:r>
-              <w:t>т</w:t>
-            </w:r>
-            <w:r>
-              <w:t xml:space="preserve"> </w:t>
-            </w:r>
-            <w:r>
-              <w:t>параметры</w:t>
-            </w:r>
-            <w:r>
-              <w:t xml:space="preserve"> </w:t>
-            </w:r>
-            <w:r>
-              <w:t>из</w:t>
-            </w:r>
-            <w:r>
-              <w:t xml:space="preserve"> </w:t>
-            </w:r>
-            <w:r>
-              <w:t>сигнатуры</w:t>
-            </w:r>
-            <w:r>
-              <w:t xml:space="preserve"> </w:t>
-            </w:r>
-            <w:r>
-              <w:t>родительского</w:t>
-            </w:r>
-            <w:r>
-              <w:t xml:space="preserve"> </w:t>
-            </w:r>
-            <w:r>
-              <w:t>метода</w:t>
-            </w:r>
-            <w:r>
+              <w:rPr>
+                <w:sz w:val="24"/>
+              </w:rPr>
+              <w:t>» получает параметры из сигнатуры родительского метода</w:t>
+            </w:r>
+            <w:r>
+              <w:rPr>
+                <w:sz w:val="24"/>
+              </w:rPr>
               <w:t xml:space="preserve"> и выполняется при </w:t>
             </w:r>
             <w:r>
               <w:rPr>
+                <w:sz w:val="24"/>
                 <w:lang w:val="en-US"/>
               </w:rPr>
               <w:t>rentId</w:t>
             </w:r>
             <w:r>
+              <w:rPr>
+                <w:sz w:val="24"/>
+              </w:rPr>
               <w:t xml:space="preserve"> != </w:t>
             </w:r>
             <w:r>
               <w:rPr>
+                <w:sz w:val="24"/>
                 <w:lang w:val="en-US"/>
               </w:rPr>
               <w:t>0</w:t>
             </w:r>
             <w:r>
+              <w:rPr>
+                <w:sz w:val="24"/>
+              </w:rPr>
               <w:t>.</w:t>
             </w:r>
           </w:p>
@@ -1711,7 +1717,7 @@
         </w:trPr>
         <w:tc>
           <w:tcPr>
-            <w:tcW w:w="2126" w:type="dxa"/>
+            <w:tcW w:w="1854" w:type="dxa"/>
             <w:vAlign w:val="center"/>
           </w:tcPr>
           <w:p>
@@ -1720,11 +1726,13 @@
               <w:spacing w:line="276" w:lineRule="auto"/>
               <w:jc w:val="left"/>
               <w:rPr>
+                <w:sz w:val="24"/>
                 <w:lang w:val="en-US"/>
               </w:rPr>
             </w:pPr>
             <w:r>
               <w:rPr>
+                <w:sz w:val="24"/>
                 <w:lang w:val="en-US"/>
               </w:rPr>
               <w:t>Expire rent period</w:t>
@@ -1733,7 +1741,7 @@
         </w:tc>
         <w:tc>
           <w:tcPr>
-            <w:tcW w:w="7615" w:type="dxa"/>
+            <w:tcW w:w="7887" w:type="dxa"/>
             <w:vAlign w:val="center"/>
           </w:tcPr>
           <w:p>
@@ -1741,12 +1749,15 @@
               <w:pStyle w:val="a7"/>
               <w:spacing w:line="276" w:lineRule="auto"/>
               <w:jc w:val="left"/>
+              <w:rPr>
+                <w:sz w:val="24"/>
+              </w:rPr>
             </w:pPr>
             <w:r>
-              <w:t>Продлить срок аренды книги.</w:t>
-            </w:r>
-            <w:r>
-              <w:t xml:space="preserve"> </w:t>
+              <w:rPr>
+                <w:sz w:val="24"/>
+              </w:rPr>
+              <w:t xml:space="preserve">Продлить срок аренды книги. </w:t>
             </w:r>
           </w:p>
           <w:p>
@@ -1754,47 +1765,41 @@
               <w:pStyle w:val="a7"/>
               <w:spacing w:line="276" w:lineRule="auto"/>
               <w:jc w:val="left"/>
+              <w:rPr>
+                <w:sz w:val="24"/>
+              </w:rPr>
             </w:pPr>
             <w:r>
               <w:rPr>
                 <w:b/>
-              </w:rPr>
-              <w:t>Входные</w:t>
-            </w:r>
-            <w:r>
-              <w:rPr>
-                <w:b/>
+                <w:sz w:val="24"/>
+              </w:rPr>
+              <w:t xml:space="preserve">Входные данные: </w:t>
+            </w:r>
+            <w:r>
+              <w:rPr>
+                <w:sz w:val="24"/>
+                <w:lang w:val="en-US"/>
+              </w:rPr>
+              <w:t>long</w:t>
+            </w:r>
+            <w:r>
+              <w:rPr>
+                <w:sz w:val="24"/>
               </w:rPr>
               <w:t xml:space="preserve"> </w:t>
             </w:r>
             <w:r>
               <w:rPr>
-                <w:b/>
-              </w:rPr>
-              <w:t>данные</w:t>
-            </w:r>
-            <w:r>
-              <w:rPr>
-                <w:b/>
-              </w:rPr>
-              <w:t xml:space="preserve">: </w:t>
-            </w:r>
-            <w:r>
-              <w:rPr>
-                <w:lang w:val="en-US"/>
-              </w:rPr>
-              <w:t>long</w:t>
-            </w:r>
-            <w:r>
-              <w:t xml:space="preserve"> </w:t>
-            </w:r>
-            <w:r>
-              <w:rPr>
+                <w:sz w:val="24"/>
                 <w:lang w:val="en-US"/>
               </w:rPr>
               <w:t>rentId</w:t>
             </w:r>
             <w:r>
+              <w:rPr>
+                <w:sz w:val="24"/>
+              </w:rPr>
               <w:t>;</w:t>
             </w:r>
           </w:p>
@@ -1804,18 +1809,21 @@
               <w:spacing w:line="276" w:lineRule="auto"/>
               <w:jc w:val="left"/>
               <w:rPr>
+                <w:sz w:val="24"/>
                 <w:lang w:val="en-US"/>
               </w:rPr>
             </w:pPr>
             <w:r>
               <w:rPr>
                 <w:b/>
+                <w:sz w:val="24"/>
               </w:rPr>
               <w:t>Выходные</w:t>
             </w:r>
             <w:r>
               <w:rPr>
                 <w:b/>
+                <w:sz w:val="24"/>
                 <w:lang w:val="en-US"/>
               </w:rPr>
               <w:t xml:space="preserve"> </w:t>
@@ -1823,33 +1831,24 @@
             <w:r>
               <w:rPr>
                 <w:b/>
+                <w:sz w:val="24"/>
               </w:rPr>
               <w:t>данные</w:t>
             </w:r>
             <w:r>
               <w:rPr>
                 <w:b/>
+                <w:sz w:val="24"/>
                 <w:lang w:val="en-US"/>
               </w:rPr>
               <w:t>:</w:t>
             </w:r>
             <w:r>
               <w:rPr>
-                <w:lang w:val="en-US"/>
-              </w:rPr>
-              <w:t xml:space="preserve"> </w:t>
-            </w:r>
-            <w:r>
-              <w:rPr>
-                <w:lang w:val="en-US"/>
-              </w:rPr>
-              <w:t>Optional&lt;Rent&gt; rent</w:t>
-            </w:r>
-            <w:r>
-              <w:rPr>
-                <w:lang w:val="en-US"/>
-              </w:rPr>
-              <w:t>;</w:t>
+                <w:sz w:val="24"/>
+                <w:lang w:val="en-US"/>
+              </w:rPr>
+              <w:t xml:space="preserve"> Optional&lt;Rent&gt; rent;</w:t>
             </w:r>
           </w:p>
         </w:tc>
@@ -1861,7 +1860,7 @@
         </w:trPr>
         <w:tc>
           <w:tcPr>
-            <w:tcW w:w="2126" w:type="dxa"/>
+            <w:tcW w:w="1854" w:type="dxa"/>
             <w:vAlign w:val="center"/>
           </w:tcPr>
           <w:p>
@@ -1870,12 +1869,14 @@
               <w:spacing w:line="276" w:lineRule="auto"/>
               <w:jc w:val="left"/>
               <w:rPr>
+                <w:sz w:val="24"/>
                 <w:lang w:val="en-US"/>
               </w:rPr>
             </w:pPr>
             <w:r>
               <w:rPr>
                 <w:b/>
+                <w:sz w:val="24"/>
                 <w:lang w:val="en-US"/>
               </w:rPr>
               <w:t>Watch expiring cards</w:t>
@@ -1884,7 +1885,7 @@
         </w:tc>
         <w:tc>
           <w:tcPr>
-            <w:tcW w:w="7615" w:type="dxa"/>
+            <w:tcW w:w="7887" w:type="dxa"/>
             <w:vAlign w:val="center"/>
           </w:tcPr>
           <w:p>
@@ -1892,12 +1893,15 @@
               <w:pStyle w:val="a7"/>
               <w:spacing w:line="276" w:lineRule="auto"/>
               <w:jc w:val="left"/>
+              <w:rPr>
+                <w:sz w:val="24"/>
+              </w:rPr>
             </w:pPr>
             <w:r>
-              <w:t>Просмотр читательских билетов с истекающим сроком действия.</w:t>
-            </w:r>
-            <w:r>
-              <w:t xml:space="preserve"> </w:t>
+              <w:rPr>
+                <w:sz w:val="24"/>
+              </w:rPr>
+              <w:t xml:space="preserve">Просмотр читательских билетов с истекающим сроком действия. </w:t>
             </w:r>
           </w:p>
           <w:p>
@@ -1905,47 +1909,35 @@
               <w:pStyle w:val="a7"/>
               <w:spacing w:line="276" w:lineRule="auto"/>
               <w:jc w:val="left"/>
+              <w:rPr>
+                <w:sz w:val="24"/>
+              </w:rPr>
             </w:pPr>
             <w:r>
               <w:rPr>
                 <w:b/>
-              </w:rPr>
-              <w:t>Входные</w:t>
-            </w:r>
-            <w:r>
-              <w:rPr>
-                <w:b/>
-              </w:rPr>
-              <w:t xml:space="preserve"> </w:t>
-            </w:r>
-            <w:r>
-              <w:rPr>
-                <w:b/>
-              </w:rPr>
-              <w:t>данные</w:t>
-            </w:r>
-            <w:r>
-              <w:rPr>
-                <w:b/>
-              </w:rPr>
-              <w:t xml:space="preserve">: </w:t>
-            </w:r>
-            <w:r>
-              <w:rPr>
-                <w:lang w:val="en-US"/>
-              </w:rPr>
-              <w:t>long</w:t>
-            </w:r>
-            <w:r>
-              <w:t xml:space="preserve"> </w:t>
-            </w:r>
-            <w:r>
-              <w:rPr>
-                <w:lang w:val="en-US"/>
-              </w:rPr>
-              <w:t>cardId</w:t>
-            </w:r>
-            <w:r>
+                <w:sz w:val="24"/>
+              </w:rPr>
+              <w:t xml:space="preserve">Входные данные: </w:t>
+            </w:r>
+            <w:r>
+              <w:rPr>
+                <w:sz w:val="24"/>
+                <w:lang w:val="en-US"/>
+              </w:rPr>
+              <w:t xml:space="preserve">int </w:t>
+            </w:r>
+            <w:r>
+              <w:rPr>
+                <w:sz w:val="24"/>
+                <w:lang w:val="en-US"/>
+              </w:rPr>
+              <w:t>daysRemaining</w:t>
+            </w:r>
+            <w:r>
+              <w:rPr>
+                <w:sz w:val="24"/>
+              </w:rPr>
               <w:t>;</w:t>
             </w:r>
           </w:p>
@@ -1954,59 +1946,60 @@
               <w:pStyle w:val="a7"/>
               <w:spacing w:line="276" w:lineRule="auto"/>
               <w:jc w:val="left"/>
+              <w:rPr>
+                <w:sz w:val="24"/>
+              </w:rPr>
             </w:pPr>
             <w:r>
               <w:rPr>
                 <w:b/>
-              </w:rPr>
-              <w:t>Выходные</w:t>
-            </w:r>
-            <w:r>
-              <w:rPr>
-                <w:b/>
+                <w:sz w:val="24"/>
+              </w:rPr>
+              <w:t>Выходные данные:</w:t>
+            </w:r>
+            <w:r>
+              <w:rPr>
+                <w:sz w:val="24"/>
               </w:rPr>
               <w:t xml:space="preserve"> </w:t>
             </w:r>
             <w:r>
               <w:rPr>
-                <w:b/>
-              </w:rPr>
-              <w:t>данные</w:t>
-            </w:r>
-            <w:r>
-              <w:rPr>
-                <w:b/>
-              </w:rPr>
-              <w:t>:</w:t>
-            </w:r>
-            <w:r>
-              <w:t xml:space="preserve"> </w:t>
-            </w:r>
-            <w:r>
-              <w:rPr>
+                <w:sz w:val="24"/>
                 <w:lang w:val="en-US"/>
               </w:rPr>
               <w:t>List</w:t>
             </w:r>
             <w:r>
+              <w:rPr>
+                <w:sz w:val="24"/>
+              </w:rPr>
               <w:t>&lt;</w:t>
             </w:r>
             <w:r>
               <w:rPr>
+                <w:sz w:val="24"/>
                 <w:lang w:val="en-US"/>
               </w:rPr>
               <w:t>LibraryCard</w:t>
             </w:r>
             <w:r>
+              <w:rPr>
+                <w:sz w:val="24"/>
+              </w:rPr>
               <w:t xml:space="preserve">&gt; </w:t>
             </w:r>
             <w:r>
               <w:rPr>
+                <w:sz w:val="24"/>
                 <w:lang w:val="en-US"/>
               </w:rPr>
               <w:t>cards</w:t>
             </w:r>
             <w:r>
+              <w:rPr>
+                <w:sz w:val="24"/>
+              </w:rPr>
               <w:t>;</w:t>
             </w:r>
           </w:p>
@@ -2015,122 +2008,86 @@
               <w:pStyle w:val="a7"/>
               <w:spacing w:line="276" w:lineRule="auto"/>
               <w:jc w:val="left"/>
+              <w:rPr>
+                <w:sz w:val="24"/>
+              </w:rPr>
             </w:pPr>
             <w:r>
               <w:rPr>
                 <w:b/>
-              </w:rPr>
-              <w:t>Расширяющий</w:t>
-            </w:r>
-            <w:r>
-              <w:rPr>
-                <w:b/>
+                <w:sz w:val="24"/>
+              </w:rPr>
+              <w:t xml:space="preserve">Расширяющий метод </w:t>
+            </w:r>
+            <w:r>
+              <w:rPr>
+                <w:sz w:val="24"/>
+              </w:rPr>
+              <w:t>«</w:t>
+            </w:r>
+            <w:r>
+              <w:rPr>
+                <w:sz w:val="24"/>
+                <w:lang w:val="en-US"/>
+              </w:rPr>
+              <w:t>Expire</w:t>
+            </w:r>
+            <w:r>
+              <w:rPr>
+                <w:sz w:val="24"/>
               </w:rPr>
               <w:t xml:space="preserve"> </w:t>
             </w:r>
             <w:r>
               <w:rPr>
-                <w:b/>
-              </w:rPr>
-              <w:t>метод</w:t>
-            </w:r>
-            <w:r>
-              <w:rPr>
-                <w:b/>
+                <w:sz w:val="24"/>
+                <w:lang w:val="en-US"/>
+              </w:rPr>
+              <w:t>rent</w:t>
+            </w:r>
+            <w:r>
+              <w:rPr>
+                <w:sz w:val="24"/>
               </w:rPr>
               <w:t xml:space="preserve"> </w:t>
             </w:r>
             <w:r>
-              <w:t>«</w:t>
-            </w:r>
-            <w:r>
-              <w:rPr>
-                <w:lang w:val="en-US"/>
-              </w:rPr>
-              <w:t>Expire</w:t>
-            </w:r>
-            <w:r>
-              <w:t xml:space="preserve"> </w:t>
-            </w:r>
-            <w:r>
-              <w:rPr>
-                <w:lang w:val="en-US"/>
-              </w:rPr>
-              <w:t>rent</w:t>
-            </w:r>
-            <w:r>
-              <w:t xml:space="preserve"> </w:t>
-            </w:r>
-            <w:r>
-              <w:rPr>
+              <w:rPr>
+                <w:sz w:val="24"/>
                 <w:lang w:val="en-US"/>
               </w:rPr>
               <w:t>period</w:t>
             </w:r>
             <w:r>
-              <w:t>»</w:t>
-            </w:r>
-            <w:r>
-              <w:t xml:space="preserve"> </w:t>
-            </w:r>
-            <w:r>
-              <w:t>получа</w:t>
-            </w:r>
-            <w:r>
-              <w:t>е</w:t>
-            </w:r>
-            <w:r>
-              <w:t>т</w:t>
-            </w:r>
-            <w:r>
-              <w:t xml:space="preserve"> </w:t>
-            </w:r>
-            <w:r>
-              <w:t>параметры</w:t>
-            </w:r>
-            <w:r>
-              <w:t xml:space="preserve"> </w:t>
-            </w:r>
-            <w:r>
-              <w:t>из</w:t>
-            </w:r>
-            <w:r>
-              <w:t xml:space="preserve"> </w:t>
-            </w:r>
-            <w:r>
-              <w:t>сигнатуры</w:t>
-            </w:r>
-            <w:r>
-              <w:t xml:space="preserve"> </w:t>
-            </w:r>
-            <w:r>
-              <w:t>родительского</w:t>
-            </w:r>
-            <w:r>
-              <w:t xml:space="preserve"> </w:t>
-            </w:r>
-            <w:r>
-              <w:t>метода</w:t>
-            </w:r>
-            <w:r>
-              <w:t xml:space="preserve"> и выполняется при </w:t>
-            </w:r>
-            <w:r>
-              <w:rPr>
+              <w:rPr>
+                <w:sz w:val="24"/>
+              </w:rPr>
+              <w:t xml:space="preserve">» получает параметры из сигнатуры родительского метода и выполняется при </w:t>
+            </w:r>
+            <w:r>
+              <w:rPr>
+                <w:sz w:val="24"/>
                 <w:lang w:val="en-US"/>
               </w:rPr>
               <w:t>cardId</w:t>
             </w:r>
             <w:r>
+              <w:rPr>
+                <w:sz w:val="24"/>
+              </w:rPr>
               <w:t xml:space="preserve">!= </w:t>
             </w:r>
             <w:r>
               <w:rPr>
+                <w:sz w:val="24"/>
                 <w:lang w:val="en-US"/>
               </w:rPr>
               <w:t>0</w:t>
             </w:r>
             <w:r>
+              <w:rPr>
+                <w:sz w:val="24"/>
+              </w:rPr>
               <w:t>.</w:t>
             </w:r>
           </w:p>
@@ -2143,7 +2100,7 @@
         </w:trPr>
         <w:tc>
           <w:tcPr>
-            <w:tcW w:w="2126" w:type="dxa"/>
+            <w:tcW w:w="1854" w:type="dxa"/>
             <w:vAlign w:val="center"/>
           </w:tcPr>
           <w:p>
@@ -2153,11 +2110,13 @@
               <w:jc w:val="left"/>
               <w:rPr>
                 <w:b/>
+                <w:sz w:val="24"/>
                 <w:lang w:val="en-US"/>
               </w:rPr>
             </w:pPr>
             <w:r>
               <w:rPr>
+                <w:sz w:val="24"/>
                 <w:lang w:val="en-US"/>
               </w:rPr>
               <w:t>Expire card period</w:t>
@@ -2166,7 +2125,7 @@
         </w:tc>
         <w:tc>
           <w:tcPr>
-            <w:tcW w:w="7615" w:type="dxa"/>
+            <w:tcW w:w="7887" w:type="dxa"/>
             <w:vAlign w:val="center"/>
           </w:tcPr>
           <w:p>
@@ -2174,12 +2133,15 @@
               <w:pStyle w:val="a7"/>
               <w:spacing w:line="276" w:lineRule="auto"/>
               <w:jc w:val="left"/>
+              <w:rPr>
+                <w:sz w:val="24"/>
+              </w:rPr>
             </w:pPr>
             <w:r>
-              <w:t>Продлить срок действия читательского билета.</w:t>
-            </w:r>
-            <w:r>
-              <w:t xml:space="preserve"> </w:t>
+              <w:rPr>
+                <w:sz w:val="24"/>
+              </w:rPr>
+              <w:t xml:space="preserve">Продлить срок действия читательского билета. </w:t>
             </w:r>
           </w:p>
           <w:p>
@@ -2188,18 +2150,21 @@
               <w:spacing w:line="276" w:lineRule="auto"/>
               <w:jc w:val="left"/>
               <w:rPr>
+                <w:sz w:val="24"/>
                 <w:lang w:val="en-US"/>
               </w:rPr>
             </w:pPr>
             <w:r>
               <w:rPr>
                 <w:b/>
+                <w:sz w:val="24"/>
               </w:rPr>
               <w:t>Входные</w:t>
             </w:r>
             <w:r>
               <w:rPr>
                 <w:b/>
+                <w:sz w:val="24"/>
                 <w:lang w:val="en-US"/>
               </w:rPr>
               <w:t xml:space="preserve"> </w:t>
@@ -2207,39 +2172,24 @@
             <w:r>
               <w:rPr>
                 <w:b/>
+                <w:sz w:val="24"/>
               </w:rPr>
               <w:t>данные</w:t>
             </w:r>
             <w:r>
               <w:rPr>
                 <w:b/>
+                <w:sz w:val="24"/>
                 <w:lang w:val="en-US"/>
               </w:rPr>
               <w:t xml:space="preserve">: </w:t>
             </w:r>
             <w:r>
               <w:rPr>
-                <w:lang w:val="en-US"/>
-              </w:rPr>
-              <w:t>long</w:t>
-            </w:r>
-            <w:r>
-              <w:rPr>
-                <w:lang w:val="en-US"/>
-              </w:rPr>
-              <w:t xml:space="preserve"> </w:t>
-            </w:r>
-            <w:r>
-              <w:rPr>
-                <w:lang w:val="en-US"/>
-              </w:rPr>
-              <w:t>cardId</w:t>
-            </w:r>
-            <w:r>
-              <w:rPr>
-                <w:lang w:val="en-US"/>
-              </w:rPr>
-              <w:t>;</w:t>
+                <w:sz w:val="24"/>
+                <w:lang w:val="en-US"/>
+              </w:rPr>
+              <w:t>long cardId;</w:t>
             </w:r>
           </w:p>
           <w:p>
@@ -2248,18 +2198,21 @@
               <w:spacing w:line="276" w:lineRule="auto"/>
               <w:jc w:val="left"/>
               <w:rPr>
+                <w:sz w:val="24"/>
                 <w:lang w:val="en-US"/>
               </w:rPr>
             </w:pPr>
             <w:r>
               <w:rPr>
                 <w:b/>
+                <w:sz w:val="24"/>
               </w:rPr>
               <w:t>Выходные</w:t>
             </w:r>
             <w:r>
               <w:rPr>
                 <w:b/>
+                <w:sz w:val="24"/>
                 <w:lang w:val="en-US"/>
               </w:rPr>
               <w:t xml:space="preserve"> </w:t>
@@ -2267,33 +2220,24 @@
             <w:r>
               <w:rPr>
                 <w:b/>
+                <w:sz w:val="24"/>
               </w:rPr>
               <w:t>данные</w:t>
             </w:r>
             <w:r>
               <w:rPr>
                 <w:b/>
+                <w:sz w:val="24"/>
                 <w:lang w:val="en-US"/>
               </w:rPr>
               <w:t>:</w:t>
             </w:r>
             <w:r>
               <w:rPr>
-                <w:lang w:val="en-US"/>
-              </w:rPr>
-              <w:t xml:space="preserve"> </w:t>
-            </w:r>
-            <w:r>
-              <w:rPr>
-                <w:lang w:val="en-US"/>
-              </w:rPr>
-              <w:t>Optional&lt; LibraryCard &gt; card</w:t>
-            </w:r>
-            <w:r>
-              <w:rPr>
-                <w:lang w:val="en-US"/>
-              </w:rPr>
-              <w:t>;</w:t>
+                <w:sz w:val="24"/>
+                <w:lang w:val="en-US"/>
+              </w:rPr>
+              <w:t xml:space="preserve"> Optional&lt; LibraryCard &gt; card;</w:t>
             </w:r>
           </w:p>
         </w:tc>
@@ -2343,6 +2287,10 @@
         <w:jc w:val="center"/>
       </w:pPr>
       <w:r>
+        <w:rPr>
+          <w:noProof/>
+          <w:lang w:eastAsia="ru-RU"/>
+        </w:rPr>
         <w:drawing>
           <wp:inline distT="0" distB="0" distL="0" distR="0" wp14:anchorId="5EC26496" wp14:editId="075344C9">
             <wp:extent cx="6120130" cy="4612005"/>
@@ -2379,8 +2327,6 @@
           </wp:inline>
         </w:drawing>
       </w:r>
-      <w:bookmarkStart w:id="0" w:name="_GoBack"/>
-      <w:bookmarkEnd w:id="0"/>
     </w:p>
     <w:p>
       <w:pPr>

</xml_diff>